<commit_message>
3.24 Saving more progress
</commit_message>
<xml_diff>
--- a/Report_Proposal_ReadMe/Project3_Group1_Proposal.docx
+++ b/Report_Proposal_ReadMe/Project3_Group1_Proposal.docx
@@ -1,6 +1,6 @@
 
 <file path=word/document.xml><?xml version="1.0" encoding="utf-8"?>
-<w:document xmlns:wpc="http://schemas.microsoft.com/office/word/2010/wordprocessingCanvas" xmlns:cx="http://schemas.microsoft.com/office/drawing/2014/chartex" xmlns:cx1="http://schemas.microsoft.com/office/drawing/2015/9/8/chartex" xmlns:cx2="http://schemas.microsoft.com/office/drawing/2015/10/21/chartex" xmlns:cx3="http://schemas.microsoft.com/office/drawing/2016/5/9/chartex" xmlns:cx4="http://schemas.microsoft.com/office/drawing/2016/5/10/chartex" xmlns:cx5="http://schemas.microsoft.com/office/drawing/2016/5/11/chartex" xmlns:cx6="http://schemas.microsoft.com/office/drawing/2016/5/12/chartex" xmlns:cx7="http://schemas.microsoft.com/office/drawing/2016/5/13/chartex" xmlns:cx8="http://schemas.microsoft.com/office/drawing/2016/5/14/chartex" xmlns:mc="http://schemas.openxmlformats.org/markup-compatibility/2006" xmlns:aink="http://schemas.microsoft.com/office/drawing/2016/ink" xmlns:am3d="http://schemas.microsoft.com/office/drawing/2017/model3d" xmlns:o="urn:schemas-microsoft-com:office:office" xmlns:oel="http://schemas.microsoft.com/office/2019/extlst" xmlns:r="http://schemas.openxmlformats.org/officeDocument/2006/relationships" xmlns:m="http://schemas.openxmlformats.org/officeDocument/2006/math" xmlns:v="urn:schemas-microsoft-com:vml" xmlns:wp14="http://schemas.microsoft.com/office/word/2010/wordprocessingDrawing" xmlns:wp="http://schemas.openxmlformats.org/drawingml/2006/wordprocessingDrawing" xmlns:w10="urn:schemas-microsoft-com:office:word" xmlns:w="http://schemas.openxmlformats.org/wordprocessingml/2006/main" xmlns:w14="http://schemas.microsoft.com/office/word/2010/wordml" xmlns:w15="http://schemas.microsoft.com/office/word/2012/wordml" xmlns:w16cex="http://schemas.microsoft.com/office/word/2018/wordml/cex" xmlns:w16cid="http://schemas.microsoft.com/office/word/2016/wordml/cid" xmlns:w16="http://schemas.microsoft.com/office/word/2018/wordml" xmlns:w16sdtdh="http://schemas.microsoft.com/office/word/2020/wordml/sdtdatahash" xmlns:w16se="http://schemas.microsoft.com/office/word/2015/wordml/symex" xmlns:wpg="http://schemas.microsoft.com/office/word/2010/wordprocessingGroup" xmlns:wpi="http://schemas.microsoft.com/office/word/2010/wordprocessingInk" xmlns:wne="http://schemas.microsoft.com/office/word/2006/wordml" xmlns:wps="http://schemas.microsoft.com/office/word/2010/wordprocessingShape" mc:Ignorable="w14 w15 w16se w16cid w16 w16cex w16sdtdh wp14">
+<w:document xmlns:wpc="http://schemas.microsoft.com/office/word/2010/wordprocessingCanvas" xmlns:cx="http://schemas.microsoft.com/office/drawing/2014/chartex" xmlns:cx1="http://schemas.microsoft.com/office/drawing/2015/9/8/chartex" xmlns:cx2="http://schemas.microsoft.com/office/drawing/2015/10/21/chartex" xmlns:cx3="http://schemas.microsoft.com/office/drawing/2016/5/9/chartex" xmlns:cx4="http://schemas.microsoft.com/office/drawing/2016/5/10/chartex" xmlns:cx5="http://schemas.microsoft.com/office/drawing/2016/5/11/chartex" xmlns:cx6="http://schemas.microsoft.com/office/drawing/2016/5/12/chartex" xmlns:cx7="http://schemas.microsoft.com/office/drawing/2016/5/13/chartex" xmlns:cx8="http://schemas.microsoft.com/office/drawing/2016/5/14/chartex" xmlns:mc="http://schemas.openxmlformats.org/markup-compatibility/2006" xmlns:aink="http://schemas.microsoft.com/office/drawing/2016/ink" xmlns:am3d="http://schemas.microsoft.com/office/drawing/2017/model3d" xmlns:o="urn:schemas-microsoft-com:office:office" xmlns:oel="http://schemas.microsoft.com/office/2019/extlst" xmlns:r="http://schemas.openxmlformats.org/officeDocument/2006/relationships" xmlns:m="http://schemas.openxmlformats.org/officeDocument/2006/math" xmlns:v="urn:schemas-microsoft-com:vml" xmlns:wp14="http://schemas.microsoft.com/office/word/2010/wordprocessingDrawing" xmlns:wp="http://schemas.openxmlformats.org/drawingml/2006/wordprocessingDrawing" xmlns:w10="urn:schemas-microsoft-com:office:word" xmlns:w="http://schemas.openxmlformats.org/wordprocessingml/2006/main" xmlns:w14="http://schemas.microsoft.com/office/word/2010/wordml" xmlns:w15="http://schemas.microsoft.com/office/word/2012/wordml" xmlns:w16cex="http://schemas.microsoft.com/office/word/2018/wordml/cex" xmlns:w16cid="http://schemas.microsoft.com/office/word/2016/wordml/cid" xmlns:w16="http://schemas.microsoft.com/office/word/2018/wordml" xmlns:w16du="http://schemas.microsoft.com/office/word/2023/wordml/word16du" xmlns:w16sdtdh="http://schemas.microsoft.com/office/word/2020/wordml/sdtdatahash" xmlns:w16se="http://schemas.microsoft.com/office/word/2015/wordml/symex" xmlns:wpg="http://schemas.microsoft.com/office/word/2010/wordprocessingGroup" xmlns:wpi="http://schemas.microsoft.com/office/word/2010/wordprocessingInk" xmlns:wne="http://schemas.microsoft.com/office/word/2006/wordml" xmlns:wps="http://schemas.microsoft.com/office/word/2010/wordprocessingShape" mc:Ignorable="w14 w15 w16se w16cid w16 w16cex w16sdtdh w16du wp14">
   <w:body>
     <w:p>
       <w:pPr>
@@ -38,7 +38,25 @@
           <w:sz w:val="28"/>
           <w:szCs w:val="28"/>
         </w:rPr>
-        <w:t xml:space="preserve"> 3.12.2024</w:t>
+        <w:t xml:space="preserve"> 3.</w:t>
+      </w:r>
+      <w:r>
+        <w:rPr>
+          <w:b/>
+          <w:bCs/>
+          <w:sz w:val="28"/>
+          <w:szCs w:val="28"/>
+        </w:rPr>
+        <w:t>25</w:t>
+      </w:r>
+      <w:r>
+        <w:rPr>
+          <w:b/>
+          <w:bCs/>
+          <w:sz w:val="28"/>
+          <w:szCs w:val="28"/>
+        </w:rPr>
+        <w:t>.2024</w:t>
       </w:r>
     </w:p>
     <w:p>
@@ -299,35 +317,56 @@
           <w:sz w:val="20"/>
           <w:szCs w:val="20"/>
         </w:rPr>
-        <w:t>Group 1 is</w:t>
-      </w:r>
-      <w:r>
-        <w:rPr>
-          <w:sz w:val="20"/>
-          <w:szCs w:val="20"/>
-        </w:rPr>
-        <w:t xml:space="preserve"> collecting and manipulating data for a company whose clients benefit from </w:t>
-      </w:r>
-      <w:r>
-        <w:rPr>
-          <w:sz w:val="20"/>
-          <w:szCs w:val="20"/>
-        </w:rPr>
-        <w:t>Airbnb</w:t>
-      </w:r>
-      <w:r>
-        <w:rPr>
-          <w:sz w:val="20"/>
-          <w:szCs w:val="20"/>
-        </w:rPr>
-        <w:t xml:space="preserve"> data.  We will set up the database in such a way that it is cleaned, transformed, and ready for their analysis.</w:t>
-      </w:r>
-      <w:r>
-        <w:rPr>
-          <w:sz w:val="20"/>
-          <w:szCs w:val="20"/>
-        </w:rPr>
-        <w:t xml:space="preserve"> </w:t>
+        <w:t>The primary objective is to c</w:t>
+      </w:r>
+      <w:r>
+        <w:rPr>
+          <w:sz w:val="20"/>
+          <w:szCs w:val="20"/>
+        </w:rPr>
+        <w:t>ollect and prepare</w:t>
+      </w:r>
+      <w:r>
+        <w:rPr>
+          <w:sz w:val="20"/>
+          <w:szCs w:val="20"/>
+        </w:rPr>
+        <w:t xml:space="preserve"> data for </w:t>
+      </w:r>
+      <w:r>
+        <w:rPr>
+          <w:sz w:val="20"/>
+          <w:szCs w:val="20"/>
+        </w:rPr>
+        <w:t>future analysis by clients examining Airbnb trends in the Greater Los Angeles area</w:t>
+      </w:r>
+      <w:r>
+        <w:rPr>
+          <w:sz w:val="20"/>
+          <w:szCs w:val="20"/>
+        </w:rPr>
+        <w:t xml:space="preserve">.  We will </w:t>
+      </w:r>
+      <w:r>
+        <w:rPr>
+          <w:sz w:val="20"/>
+          <w:szCs w:val="20"/>
+        </w:rPr>
+        <w:t>acquire raw data and transform it</w:t>
+      </w:r>
+      <w:r>
+        <w:rPr>
+          <w:sz w:val="20"/>
+          <w:szCs w:val="20"/>
+        </w:rPr>
+        <w:t xml:space="preserve"> in such a way t</w:t>
+      </w:r>
+      <w:r>
+        <w:rPr>
+          <w:sz w:val="20"/>
+          <w:szCs w:val="20"/>
+        </w:rPr>
+        <w:t>hat specific topics of interest can be easily identified and analyzed by their companies researchers.</w:t>
       </w:r>
     </w:p>
     <w:p>
@@ -472,7 +511,7 @@
       <w:pPr>
         <w:pStyle w:val="ListParagraph"/>
         <w:numPr>
-          <w:ilvl w:val="0"/>
+          <w:ilvl w:val="1"/>
           <w:numId w:val="2"/>
         </w:numPr>
         <w:spacing w:after="0"/>
@@ -486,35 +525,72 @@
           <w:sz w:val="20"/>
           <w:szCs w:val="20"/>
         </w:rPr>
-        <w:t xml:space="preserve">Analysis will be accomplished through </w:t>
-      </w:r>
-      <w:r>
-        <w:rPr>
-          <w:sz w:val="20"/>
-          <w:szCs w:val="20"/>
-        </w:rPr>
-        <w:t xml:space="preserve">SQL, Pandas, JSON, </w:t>
-      </w:r>
-      <w:r>
-        <w:rPr>
-          <w:sz w:val="20"/>
-          <w:szCs w:val="20"/>
-        </w:rPr>
-        <w:t>and additional librar</w:t>
-      </w:r>
-      <w:r>
-        <w:rPr>
-          <w:sz w:val="20"/>
-          <w:szCs w:val="20"/>
-        </w:rPr>
-        <w:t>ies</w:t>
-      </w:r>
-      <w:r>
-        <w:rPr>
-          <w:sz w:val="20"/>
-          <w:szCs w:val="20"/>
-        </w:rPr>
-        <w:t xml:space="preserve"> to be identified as the project progresses</w:t>
+        <w:t>Data manipulation</w:t>
+      </w:r>
+      <w:r>
+        <w:rPr>
+          <w:sz w:val="20"/>
+          <w:szCs w:val="20"/>
+        </w:rPr>
+        <w:t xml:space="preserve"> will be accomplished </w:t>
+      </w:r>
+      <w:r>
+        <w:rPr>
+          <w:sz w:val="20"/>
+          <w:szCs w:val="20"/>
+        </w:rPr>
+        <w:t>using</w:t>
+      </w:r>
+      <w:r>
+        <w:rPr>
+          <w:sz w:val="20"/>
+          <w:szCs w:val="20"/>
+        </w:rPr>
+        <w:t xml:space="preserve"> </w:t>
+      </w:r>
+      <w:r>
+        <w:rPr>
+          <w:sz w:val="20"/>
+          <w:szCs w:val="20"/>
+        </w:rPr>
+        <w:t xml:space="preserve">PostgreSQL, </w:t>
+      </w:r>
+      <w:proofErr w:type="spellStart"/>
+      <w:r>
+        <w:rPr>
+          <w:sz w:val="20"/>
+          <w:szCs w:val="20"/>
+        </w:rPr>
+        <w:t>SQLalchemy</w:t>
+      </w:r>
+      <w:proofErr w:type="spellEnd"/>
+      <w:r>
+        <w:rPr>
+          <w:sz w:val="20"/>
+          <w:szCs w:val="20"/>
+        </w:rPr>
+        <w:t xml:space="preserve">, Pandas, </w:t>
+      </w:r>
+      <w:r>
+        <w:rPr>
+          <w:sz w:val="20"/>
+          <w:szCs w:val="20"/>
+        </w:rPr>
+        <w:t xml:space="preserve">Flask API with JSON output, </w:t>
+      </w:r>
+      <w:r>
+        <w:rPr>
+          <w:sz w:val="20"/>
+          <w:szCs w:val="20"/>
+        </w:rPr>
+        <w:t>and</w:t>
+      </w:r>
+      <w:r>
+        <w:rPr>
+          <w:sz w:val="20"/>
+          <w:szCs w:val="20"/>
+        </w:rPr>
+        <w:t xml:space="preserve"> Natural Language Toolkit.</w:t>
       </w:r>
     </w:p>
     <w:p>
@@ -591,14 +667,7 @@
           <w:sz w:val="20"/>
           <w:szCs w:val="20"/>
         </w:rPr>
-        <w:t>Number of elements</w:t>
-      </w:r>
-      <w:r>
-        <w:rPr>
-          <w:sz w:val="20"/>
-          <w:szCs w:val="20"/>
-        </w:rPr>
-        <w:t xml:space="preserve"> to be determined</w:t>
+        <w:t>10,000 total elements</w:t>
       </w:r>
     </w:p>
     <w:p>
@@ -620,6 +689,13 @@
           <w:szCs w:val="20"/>
         </w:rPr>
         <w:t>Data will be unweighted and assume a natural fall-out of census demographics for the given area</w:t>
+      </w:r>
+      <w:r>
+        <w:rPr>
+          <w:sz w:val="20"/>
+          <w:szCs w:val="20"/>
+        </w:rPr>
+        <w:t>.</w:t>
       </w:r>
     </w:p>
     <w:p>
@@ -740,7 +816,7 @@
 </file>
 
 <file path=word/numbering.xml><?xml version="1.0" encoding="utf-8"?>
-<w:numbering xmlns:wpc="http://schemas.microsoft.com/office/word/2010/wordprocessingCanvas" xmlns:cx="http://schemas.microsoft.com/office/drawing/2014/chartex" xmlns:cx1="http://schemas.microsoft.com/office/drawing/2015/9/8/chartex" xmlns:cx2="http://schemas.microsoft.com/office/drawing/2015/10/21/chartex" xmlns:cx3="http://schemas.microsoft.com/office/drawing/2016/5/9/chartex" xmlns:cx4="http://schemas.microsoft.com/office/drawing/2016/5/10/chartex" xmlns:cx5="http://schemas.microsoft.com/office/drawing/2016/5/11/chartex" xmlns:cx6="http://schemas.microsoft.com/office/drawing/2016/5/12/chartex" xmlns:cx7="http://schemas.microsoft.com/office/drawing/2016/5/13/chartex" xmlns:cx8="http://schemas.microsoft.com/office/drawing/2016/5/14/chartex" xmlns:mc="http://schemas.openxmlformats.org/markup-compatibility/2006" xmlns:aink="http://schemas.microsoft.com/office/drawing/2016/ink" xmlns:am3d="http://schemas.microsoft.com/office/drawing/2017/model3d" xmlns:o="urn:schemas-microsoft-com:office:office" xmlns:oel="http://schemas.microsoft.com/office/2019/extlst" xmlns:r="http://schemas.openxmlformats.org/officeDocument/2006/relationships" xmlns:m="http://schemas.openxmlformats.org/officeDocument/2006/math" xmlns:v="urn:schemas-microsoft-com:vml" xmlns:wp14="http://schemas.microsoft.com/office/word/2010/wordprocessingDrawing" xmlns:wp="http://schemas.openxmlformats.org/drawingml/2006/wordprocessingDrawing" xmlns:w10="urn:schemas-microsoft-com:office:word" xmlns:w="http://schemas.openxmlformats.org/wordprocessingml/2006/main" xmlns:w14="http://schemas.microsoft.com/office/word/2010/wordml" xmlns:w15="http://schemas.microsoft.com/office/word/2012/wordml" xmlns:w16cex="http://schemas.microsoft.com/office/word/2018/wordml/cex" xmlns:w16cid="http://schemas.microsoft.com/office/word/2016/wordml/cid" xmlns:w16="http://schemas.microsoft.com/office/word/2018/wordml" xmlns:w16sdtdh="http://schemas.microsoft.com/office/word/2020/wordml/sdtdatahash" xmlns:w16se="http://schemas.microsoft.com/office/word/2015/wordml/symex" xmlns:wpg="http://schemas.microsoft.com/office/word/2010/wordprocessingGroup" xmlns:wpi="http://schemas.microsoft.com/office/word/2010/wordprocessingInk" xmlns:wne="http://schemas.microsoft.com/office/word/2006/wordml" xmlns:wps="http://schemas.microsoft.com/office/word/2010/wordprocessingShape" mc:Ignorable="w14 w15 w16se w16cid w16 w16cex w16sdtdh wp14">
+<w:numbering xmlns:wpc="http://schemas.microsoft.com/office/word/2010/wordprocessingCanvas" xmlns:cx="http://schemas.microsoft.com/office/drawing/2014/chartex" xmlns:cx1="http://schemas.microsoft.com/office/drawing/2015/9/8/chartex" xmlns:cx2="http://schemas.microsoft.com/office/drawing/2015/10/21/chartex" xmlns:cx3="http://schemas.microsoft.com/office/drawing/2016/5/9/chartex" xmlns:cx4="http://schemas.microsoft.com/office/drawing/2016/5/10/chartex" xmlns:cx5="http://schemas.microsoft.com/office/drawing/2016/5/11/chartex" xmlns:cx6="http://schemas.microsoft.com/office/drawing/2016/5/12/chartex" xmlns:cx7="http://schemas.microsoft.com/office/drawing/2016/5/13/chartex" xmlns:cx8="http://schemas.microsoft.com/office/drawing/2016/5/14/chartex" xmlns:mc="http://schemas.openxmlformats.org/markup-compatibility/2006" xmlns:aink="http://schemas.microsoft.com/office/drawing/2016/ink" xmlns:am3d="http://schemas.microsoft.com/office/drawing/2017/model3d" xmlns:o="urn:schemas-microsoft-com:office:office" xmlns:oel="http://schemas.microsoft.com/office/2019/extlst" xmlns:r="http://schemas.openxmlformats.org/officeDocument/2006/relationships" xmlns:m="http://schemas.openxmlformats.org/officeDocument/2006/math" xmlns:v="urn:schemas-microsoft-com:vml" xmlns:wp14="http://schemas.microsoft.com/office/word/2010/wordprocessingDrawing" xmlns:wp="http://schemas.openxmlformats.org/drawingml/2006/wordprocessingDrawing" xmlns:w10="urn:schemas-microsoft-com:office:word" xmlns:w="http://schemas.openxmlformats.org/wordprocessingml/2006/main" xmlns:w14="http://schemas.microsoft.com/office/word/2010/wordml" xmlns:w15="http://schemas.microsoft.com/office/word/2012/wordml" xmlns:w16cex="http://schemas.microsoft.com/office/word/2018/wordml/cex" xmlns:w16cid="http://schemas.microsoft.com/office/word/2016/wordml/cid" xmlns:w16="http://schemas.microsoft.com/office/word/2018/wordml" xmlns:w16du="http://schemas.microsoft.com/office/word/2023/wordml/word16du" xmlns:w16sdtdh="http://schemas.microsoft.com/office/word/2020/wordml/sdtdatahash" xmlns:w16se="http://schemas.microsoft.com/office/word/2015/wordml/symex" xmlns:wpg="http://schemas.microsoft.com/office/word/2010/wordprocessingGroup" xmlns:wpi="http://schemas.microsoft.com/office/word/2010/wordprocessingInk" xmlns:wne="http://schemas.microsoft.com/office/word/2006/wordml" xmlns:wps="http://schemas.microsoft.com/office/word/2010/wordprocessingShape" mc:Ignorable="w14 w15 w16se w16cid w16 w16cex w16sdtdh w16du wp14">
   <w:abstractNum w:abstractNumId="0" w15:restartNumberingAfterBreak="0">
     <w:nsid w:val="323A295C"/>
     <w:multiLevelType w:val="hybridMultilevel"/>
@@ -1324,7 +1400,7 @@
 </file>
 
 <file path=word/styles.xml><?xml version="1.0" encoding="utf-8"?>
-<w:styles xmlns:mc="http://schemas.openxmlformats.org/markup-compatibility/2006" xmlns:r="http://schemas.openxmlformats.org/officeDocument/2006/relationships" xmlns:w="http://schemas.openxmlformats.org/wordprocessingml/2006/main" xmlns:w14="http://schemas.microsoft.com/office/word/2010/wordml" xmlns:w15="http://schemas.microsoft.com/office/word/2012/wordml" xmlns:w16cex="http://schemas.microsoft.com/office/word/2018/wordml/cex" xmlns:w16cid="http://schemas.microsoft.com/office/word/2016/wordml/cid" xmlns:w16="http://schemas.microsoft.com/office/word/2018/wordml" xmlns:w16sdtdh="http://schemas.microsoft.com/office/word/2020/wordml/sdtdatahash" xmlns:w16se="http://schemas.microsoft.com/office/word/2015/wordml/symex" mc:Ignorable="w14 w15 w16se w16cid w16 w16cex w16sdtdh">
+<w:styles xmlns:mc="http://schemas.openxmlformats.org/markup-compatibility/2006" xmlns:r="http://schemas.openxmlformats.org/officeDocument/2006/relationships" xmlns:w="http://schemas.openxmlformats.org/wordprocessingml/2006/main" xmlns:w14="http://schemas.microsoft.com/office/word/2010/wordml" xmlns:w15="http://schemas.microsoft.com/office/word/2012/wordml" xmlns:w16cex="http://schemas.microsoft.com/office/word/2018/wordml/cex" xmlns:w16cid="http://schemas.microsoft.com/office/word/2016/wordml/cid" xmlns:w16="http://schemas.microsoft.com/office/word/2018/wordml" xmlns:w16du="http://schemas.microsoft.com/office/word/2023/wordml/word16du" xmlns:w16sdtdh="http://schemas.microsoft.com/office/word/2020/wordml/sdtdatahash" xmlns:w16se="http://schemas.microsoft.com/office/word/2015/wordml/symex" mc:Ignorable="w14 w15 w16se w16cid w16 w16cex w16sdtdh w16du">
   <w:docDefaults>
     <w:rPrDefault>
       <w:rPr>

</xml_diff>